<commit_message>
Add a draft of the promotional presentation
</commit_message>
<xml_diff>
--- a/Рольщиков_Мамедов_Фролов.docx
+++ b/Рольщиков_Мамедов_Фролов.docx
@@ -388,6 +388,12 @@
           <w:bCs/>
         </w:rPr>
         <w:br/>
+      </w:r>
+      <w:r>
+        <w:rPr>
+          <w:b/>
+          <w:bCs/>
+        </w:rPr>
         <w:t>Департамент</w:t>
       </w:r>
       <w:r>
@@ -474,7 +480,6 @@
         <w:rPr>
           <w:b/>
           <w:bCs/>
-          <w:highlight w:val="yellow"/>
         </w:rPr>
         <w:t>РАЗРАБОТКА</w:t>
       </w:r>
@@ -482,7 +487,6 @@
         <w:rPr>
           <w:b/>
           <w:bCs/>
-          <w:highlight w:val="yellow"/>
         </w:rPr>
         <w:t xml:space="preserve"> </w:t>
       </w:r>
@@ -490,15 +494,13 @@
         <w:rPr>
           <w:b/>
           <w:bCs/>
-          <w:highlight w:val="yellow"/>
-        </w:rPr>
-        <w:t>СИСТЕМЫ</w:t>
+        </w:rPr>
+        <w:t>ИГРОВОГО ДВИЖКА</w:t>
       </w:r>
       <w:r>
         <w:rPr>
           <w:b/>
           <w:bCs/>
-          <w:highlight w:val="yellow"/>
         </w:rPr>
         <w:t xml:space="preserve"> </w:t>
       </w:r>
@@ -506,15 +508,13 @@
         <w:rPr>
           <w:b/>
           <w:bCs/>
-          <w:highlight w:val="yellow"/>
-        </w:rPr>
-        <w:t>ДЛЯ</w:t>
+        </w:rPr>
+        <w:t>С</w:t>
       </w:r>
       <w:r>
         <w:rPr>
           <w:b/>
           <w:bCs/>
-          <w:highlight w:val="yellow"/>
         </w:rPr>
         <w:t xml:space="preserve"> </w:t>
       </w:r>
@@ -522,15 +522,13 @@
         <w:rPr>
           <w:b/>
           <w:bCs/>
-          <w:highlight w:val="yellow"/>
-        </w:rPr>
-        <w:t>АВТОМАТИЧЕСКОГО</w:t>
+        </w:rPr>
+        <w:t>ИСПОЛЬЗОВАНИЕМ</w:t>
       </w:r>
       <w:r>
         <w:rPr>
           <w:b/>
           <w:bCs/>
-          <w:highlight w:val="yellow"/>
         </w:rPr>
         <w:t xml:space="preserve"> </w:t>
       </w:r>
@@ -538,15 +536,13 @@
         <w:rPr>
           <w:b/>
           <w:bCs/>
-          <w:highlight w:val="yellow"/>
-        </w:rPr>
-        <w:t>СОЗДАНИЯ</w:t>
+        </w:rPr>
+        <w:t>ТЕХНОЛОГИЙ</w:t>
       </w:r>
       <w:r>
         <w:rPr>
           <w:b/>
           <w:bCs/>
-          <w:highlight w:val="yellow"/>
         </w:rPr>
         <w:t xml:space="preserve"> </w:t>
       </w:r>
@@ -554,15 +550,13 @@
         <w:rPr>
           <w:b/>
           <w:bCs/>
-          <w:highlight w:val="yellow"/>
-        </w:rPr>
-        <w:t>ВЫКРОЕК</w:t>
+        </w:rPr>
+        <w:t>КОЛЛЕКТИВНОЙ</w:t>
       </w:r>
       <w:r>
         <w:rPr>
           <w:b/>
           <w:bCs/>
-          <w:highlight w:val="yellow"/>
         </w:rPr>
         <w:t xml:space="preserve"> </w:t>
       </w:r>
@@ -570,15 +564,13 @@
         <w:rPr>
           <w:b/>
           <w:bCs/>
-          <w:highlight w:val="yellow"/>
-        </w:rPr>
-        <w:t>С</w:t>
+        </w:rPr>
+        <w:t>ПРОМЫШЛЕННОЙ</w:t>
       </w:r>
       <w:r>
         <w:rPr>
           <w:b/>
           <w:bCs/>
-          <w:highlight w:val="yellow"/>
         </w:rPr>
         <w:t xml:space="preserve"> </w:t>
       </w:r>
@@ -586,71 +578,6 @@
         <w:rPr>
           <w:b/>
           <w:bCs/>
-          <w:highlight w:val="yellow"/>
-        </w:rPr>
-        <w:t>ИСПОЛЬЗОВАНИЕМ</w:t>
-      </w:r>
-      <w:r>
-        <w:rPr>
-          <w:b/>
-          <w:bCs/>
-          <w:highlight w:val="yellow"/>
-        </w:rPr>
-        <w:t xml:space="preserve"> </w:t>
-      </w:r>
-      <w:r>
-        <w:rPr>
-          <w:b/>
-          <w:bCs/>
-          <w:highlight w:val="yellow"/>
-        </w:rPr>
-        <w:t>ТЕХНОЛОГИЙ</w:t>
-      </w:r>
-      <w:r>
-        <w:rPr>
-          <w:b/>
-          <w:bCs/>
-          <w:highlight w:val="yellow"/>
-        </w:rPr>
-        <w:t xml:space="preserve"> </w:t>
-      </w:r>
-      <w:r>
-        <w:rPr>
-          <w:b/>
-          <w:bCs/>
-          <w:highlight w:val="yellow"/>
-        </w:rPr>
-        <w:t>КОЛЛЕКТИВНОЙ</w:t>
-      </w:r>
-      <w:r>
-        <w:rPr>
-          <w:b/>
-          <w:bCs/>
-          <w:highlight w:val="yellow"/>
-        </w:rPr>
-        <w:t xml:space="preserve"> </w:t>
-      </w:r>
-      <w:r>
-        <w:rPr>
-          <w:b/>
-          <w:bCs/>
-          <w:highlight w:val="yellow"/>
-        </w:rPr>
-        <w:t>ПРОМЫШЛЕННОЙ</w:t>
-      </w:r>
-      <w:r>
-        <w:rPr>
-          <w:b/>
-          <w:bCs/>
-          <w:highlight w:val="yellow"/>
-        </w:rPr>
-        <w:t xml:space="preserve"> </w:t>
-      </w:r>
-      <w:r>
-        <w:rPr>
-          <w:b/>
-          <w:bCs/>
-          <w:highlight w:val="yellow"/>
         </w:rPr>
         <w:t>РАЗРАБОТКИ</w:t>
       </w:r>
@@ -904,10 +831,16 @@
         <w:br/>
       </w:r>
       <w:r>
-        <w:t>____________________</w:t>
-      </w:r>
-      <w:r>
-        <w:t>Фролов А.?.</w:t>
+        <w:t>___________________</w:t>
+      </w:r>
+      <w:r>
+        <w:t>Фролов А.</w:t>
+      </w:r>
+      <w:r>
+        <w:t>А</w:t>
+      </w:r>
+      <w:r>
+        <w:t>.</w:t>
       </w:r>
       <w:r>
         <w:br/>
@@ -917,34 +850,16 @@
         <w:br/>
       </w:r>
       <w:r>
-        <w:rPr>
-          <w:highlight w:val="yellow"/>
-        </w:rPr>
-        <w:t>профессор</w:t>
-      </w:r>
-      <w:r>
-        <w:rPr>
-          <w:highlight w:val="yellow"/>
-        </w:rPr>
-        <w:t xml:space="preserve"> </w:t>
-      </w:r>
-      <w:r>
-        <w:rPr>
-          <w:highlight w:val="yellow"/>
-        </w:rPr>
+        <w:t xml:space="preserve">старший преподаватель </w:t>
+      </w:r>
+      <w:r>
         <w:t>департамента</w:t>
       </w:r>
       <w:r>
-        <w:rPr>
-          <w:highlight w:val="yellow"/>
-        </w:rPr>
         <w:t xml:space="preserve"> </w:t>
       </w:r>
       <w:proofErr w:type="spellStart"/>
       <w:r>
-        <w:rPr>
-          <w:highlight w:val="yellow"/>
-        </w:rPr>
         <w:t>ПИиИИ</w:t>
       </w:r>
       <w:proofErr w:type="spellEnd"/>
@@ -964,17 +879,7 @@
         <w:t>В.М</w:t>
       </w:r>
       <w:r>
-        <w:t>.,</w:t>
-      </w:r>
-      <w:r>
-        <w:br/>
-        <w:t>д.т.н.,</w:t>
-      </w:r>
-      <w:r>
-        <w:t xml:space="preserve"> </w:t>
-      </w:r>
-      <w:r>
-        <w:t>профессор</w:t>
+        <w:t>.</w:t>
       </w:r>
     </w:p>
     <w:p>
@@ -3058,87 +2963,7 @@
           <w:highlight w:val="yellow"/>
           <w:lang w:eastAsia="ru-RU"/>
         </w:rPr>
-        <w:t>Программная</w:t>
-      </w:r>
-      <w:r>
-        <w:rPr>
-          <w:rFonts w:eastAsia="Times New Roman"/>
-          <w:highlight w:val="yellow"/>
-          <w:lang w:eastAsia="ru-RU"/>
-        </w:rPr>
-        <w:t xml:space="preserve"> </w:t>
-      </w:r>
-      <w:r>
-        <w:rPr>
-          <w:rFonts w:eastAsia="Times New Roman"/>
-          <w:highlight w:val="yellow"/>
-          <w:lang w:eastAsia="ru-RU"/>
-        </w:rPr>
-        <w:t>система</w:t>
-      </w:r>
-      <w:r>
-        <w:rPr>
-          <w:rFonts w:eastAsia="Times New Roman"/>
-          <w:highlight w:val="yellow"/>
-          <w:lang w:eastAsia="ru-RU"/>
-        </w:rPr>
-        <w:t xml:space="preserve"> </w:t>
-      </w:r>
-      <w:r>
-        <w:rPr>
-          <w:rFonts w:eastAsia="Times New Roman"/>
-          <w:highlight w:val="yellow"/>
-          <w:lang w:eastAsia="ru-RU"/>
-        </w:rPr>
-        <w:t>для</w:t>
-      </w:r>
-      <w:r>
-        <w:rPr>
-          <w:rFonts w:eastAsia="Times New Roman"/>
-          <w:highlight w:val="yellow"/>
-          <w:lang w:eastAsia="ru-RU"/>
-        </w:rPr>
-        <w:t xml:space="preserve"> </w:t>
-      </w:r>
-      <w:r>
-        <w:rPr>
-          <w:rFonts w:eastAsia="Times New Roman"/>
-          <w:highlight w:val="yellow"/>
-          <w:lang w:eastAsia="ru-RU"/>
-        </w:rPr>
-        <w:t>автоматического</w:t>
-      </w:r>
-      <w:r>
-        <w:rPr>
-          <w:rFonts w:eastAsia="Times New Roman"/>
-          <w:highlight w:val="yellow"/>
-          <w:lang w:eastAsia="ru-RU"/>
-        </w:rPr>
-        <w:t xml:space="preserve"> </w:t>
-      </w:r>
-      <w:r>
-        <w:rPr>
-          <w:rFonts w:eastAsia="Times New Roman"/>
-          <w:highlight w:val="yellow"/>
-          <w:lang w:eastAsia="ru-RU"/>
-        </w:rPr>
-        <w:t>создания</w:t>
-      </w:r>
-      <w:r>
-        <w:rPr>
-          <w:rFonts w:eastAsia="Times New Roman"/>
-          <w:highlight w:val="yellow"/>
-          <w:lang w:eastAsia="ru-RU"/>
-        </w:rPr>
-        <w:t xml:space="preserve"> </w:t>
-      </w:r>
-      <w:r>
-        <w:rPr>
-          <w:rFonts w:eastAsia="Times New Roman"/>
-          <w:highlight w:val="yellow"/>
-          <w:lang w:eastAsia="ru-RU"/>
-        </w:rPr>
-        <w:t>выкроек</w:t>
+        <w:t>Игровой движок</w:t>
       </w:r>
       <w:r>
         <w:t>»</w:t>
@@ -9067,1909 +8892,50 @@
     </w:p>
     <w:p>
       <w:pPr>
-        <w:pStyle w:val="2"/>
         <w:numPr>
           <w:ilvl w:val="0"/>
-          <w:numId w:val="8"/>
+          <w:numId w:val="20"/>
         </w:numPr>
-        <w:spacing w:before="0" w:after="0"/>
         <w:ind w:left="0" w:firstLine="709"/>
-        <w:rPr>
-          <w:b w:val="0"/>
-          <w:bCs w:val="0"/>
-        </w:rPr>
-      </w:pPr>
-      <w:r>
-        <w:rPr>
-          <w:b w:val="0"/>
-          <w:bCs w:val="0"/>
-        </w:rPr>
-        <w:t>New</w:t>
-      </w:r>
-      <w:r>
-        <w:rPr>
-          <w:b w:val="0"/>
-          <w:bCs w:val="0"/>
-        </w:rPr>
-        <w:t xml:space="preserve"> </w:t>
-      </w:r>
-      <w:r>
-        <w:rPr>
-          <w:b w:val="0"/>
-          <w:bCs w:val="0"/>
-        </w:rPr>
-        <w:t>–</w:t>
-      </w:r>
-      <w:r>
-        <w:rPr>
-          <w:b w:val="0"/>
-          <w:bCs w:val="0"/>
-        </w:rPr>
-        <w:t xml:space="preserve"> </w:t>
-      </w:r>
-      <w:r>
-        <w:rPr>
-          <w:b w:val="0"/>
-          <w:bCs w:val="0"/>
-        </w:rPr>
-        <w:t>новая</w:t>
-      </w:r>
-      <w:r>
-        <w:rPr>
-          <w:b w:val="0"/>
-          <w:bCs w:val="0"/>
-        </w:rPr>
-        <w:t xml:space="preserve"> </w:t>
-      </w:r>
-      <w:r>
-        <w:rPr>
-          <w:b w:val="0"/>
-          <w:bCs w:val="0"/>
-        </w:rPr>
-        <w:t>подзадача</w:t>
-      </w:r>
-      <w:r>
-        <w:rPr>
-          <w:b w:val="0"/>
-          <w:bCs w:val="0"/>
-        </w:rPr>
-        <w:t>.</w:t>
-      </w:r>
-    </w:p>
-    <w:p>
-      <w:pPr>
-        <w:pStyle w:val="2"/>
+      </w:pPr>
+      <w:r>
+        <w:t>Ожидание – задача создана и находится в состоянии ожидания, над ней в данный момент никто не работает.</w:t>
+      </w:r>
+    </w:p>
+    <w:p>
+      <w:pPr>
         <w:numPr>
           <w:ilvl w:val="0"/>
-          <w:numId w:val="8"/>
+          <w:numId w:val="20"/>
         </w:numPr>
-        <w:spacing w:before="0" w:after="0"/>
         <w:ind w:left="0" w:firstLine="709"/>
-        <w:rPr>
-          <w:b w:val="0"/>
-          <w:bCs w:val="0"/>
-        </w:rPr>
-      </w:pPr>
-      <w:r>
-        <w:rPr>
-          <w:b w:val="0"/>
-          <w:bCs w:val="0"/>
-        </w:rPr>
-        <w:t>Analysis</w:t>
-      </w:r>
-      <w:r>
-        <w:rPr>
-          <w:b w:val="0"/>
-          <w:bCs w:val="0"/>
-        </w:rPr>
-        <w:t xml:space="preserve"> </w:t>
-      </w:r>
-      <w:r>
-        <w:rPr>
-          <w:b w:val="0"/>
-          <w:bCs w:val="0"/>
-        </w:rPr>
-        <w:t>–</w:t>
-      </w:r>
-      <w:r>
-        <w:rPr>
-          <w:b w:val="0"/>
-          <w:bCs w:val="0"/>
-        </w:rPr>
-        <w:t xml:space="preserve"> </w:t>
-      </w:r>
-      <w:r>
-        <w:rPr>
-          <w:b w:val="0"/>
-          <w:bCs w:val="0"/>
-        </w:rPr>
-        <w:t>в</w:t>
-      </w:r>
-      <w:r>
-        <w:rPr>
-          <w:b w:val="0"/>
-          <w:bCs w:val="0"/>
-        </w:rPr>
-        <w:t xml:space="preserve"> </w:t>
-      </w:r>
-      <w:r>
-        <w:rPr>
-          <w:b w:val="0"/>
-          <w:bCs w:val="0"/>
-        </w:rPr>
-        <w:t>процессе</w:t>
-      </w:r>
-      <w:r>
-        <w:rPr>
-          <w:b w:val="0"/>
-          <w:bCs w:val="0"/>
-        </w:rPr>
-        <w:t xml:space="preserve"> </w:t>
-      </w:r>
-      <w:r>
-        <w:rPr>
-          <w:b w:val="0"/>
-          <w:bCs w:val="0"/>
-        </w:rPr>
-        <w:t>анализа.</w:t>
-      </w:r>
-      <w:r>
-        <w:rPr>
-          <w:b w:val="0"/>
-          <w:bCs w:val="0"/>
-        </w:rPr>
-        <w:t xml:space="preserve"> </w:t>
-      </w:r>
-      <w:r>
-        <w:rPr>
-          <w:b w:val="0"/>
-          <w:bCs w:val="0"/>
-        </w:rPr>
-        <w:t>В</w:t>
-      </w:r>
-      <w:r>
-        <w:rPr>
-          <w:b w:val="0"/>
-          <w:bCs w:val="0"/>
-        </w:rPr>
-        <w:t xml:space="preserve"> </w:t>
-      </w:r>
-      <w:r>
-        <w:rPr>
-          <w:b w:val="0"/>
-          <w:bCs w:val="0"/>
-        </w:rPr>
-        <w:t>это</w:t>
-      </w:r>
-      <w:r>
-        <w:rPr>
-          <w:b w:val="0"/>
-          <w:bCs w:val="0"/>
-        </w:rPr>
-        <w:t xml:space="preserve"> </w:t>
-      </w:r>
-      <w:r>
-        <w:rPr>
-          <w:b w:val="0"/>
-          <w:bCs w:val="0"/>
-        </w:rPr>
-        <w:t>состояние</w:t>
-      </w:r>
-      <w:r>
-        <w:rPr>
-          <w:b w:val="0"/>
-          <w:bCs w:val="0"/>
-        </w:rPr>
-        <w:t xml:space="preserve"> </w:t>
-      </w:r>
-      <w:r>
-        <w:rPr>
-          <w:b w:val="0"/>
-          <w:bCs w:val="0"/>
-        </w:rPr>
-        <w:t>подзадачу</w:t>
-      </w:r>
-      <w:r>
-        <w:rPr>
-          <w:b w:val="0"/>
-          <w:bCs w:val="0"/>
-        </w:rPr>
-        <w:t xml:space="preserve"> </w:t>
-      </w:r>
-      <w:r>
-        <w:rPr>
-          <w:b w:val="0"/>
-          <w:bCs w:val="0"/>
-        </w:rPr>
-        <w:t>переводит</w:t>
-      </w:r>
-      <w:r>
-        <w:rPr>
-          <w:b w:val="0"/>
-          <w:bCs w:val="0"/>
-        </w:rPr>
-        <w:t xml:space="preserve"> </w:t>
-      </w:r>
-      <w:r>
-        <w:rPr>
-          <w:b w:val="0"/>
-          <w:bCs w:val="0"/>
-        </w:rPr>
-        <w:t>сотрудник</w:t>
-      </w:r>
-      <w:r>
-        <w:rPr>
-          <w:b w:val="0"/>
-          <w:bCs w:val="0"/>
-        </w:rPr>
-        <w:t xml:space="preserve"> </w:t>
-      </w:r>
-      <w:r>
-        <w:rPr>
-          <w:b w:val="0"/>
-          <w:bCs w:val="0"/>
-        </w:rPr>
-        <w:t>после</w:t>
-      </w:r>
-      <w:r>
-        <w:rPr>
-          <w:b w:val="0"/>
-          <w:bCs w:val="0"/>
-        </w:rPr>
-        <w:t xml:space="preserve"> </w:t>
-      </w:r>
-      <w:r>
-        <w:rPr>
-          <w:b w:val="0"/>
-          <w:bCs w:val="0"/>
-        </w:rPr>
-        <w:t>того,</w:t>
-      </w:r>
-      <w:r>
-        <w:rPr>
-          <w:b w:val="0"/>
-          <w:bCs w:val="0"/>
-        </w:rPr>
-        <w:t xml:space="preserve"> </w:t>
-      </w:r>
-      <w:r>
-        <w:rPr>
-          <w:b w:val="0"/>
-          <w:bCs w:val="0"/>
-        </w:rPr>
-        <w:t>как</w:t>
-      </w:r>
-      <w:r>
-        <w:rPr>
-          <w:b w:val="0"/>
-          <w:bCs w:val="0"/>
-        </w:rPr>
-        <w:t xml:space="preserve"> </w:t>
-      </w:r>
-      <w:r>
-        <w:rPr>
-          <w:b w:val="0"/>
-          <w:bCs w:val="0"/>
-        </w:rPr>
-        <w:t>начнёт</w:t>
-      </w:r>
-      <w:r>
-        <w:rPr>
-          <w:b w:val="0"/>
-          <w:bCs w:val="0"/>
-        </w:rPr>
-        <w:t xml:space="preserve"> </w:t>
-      </w:r>
-      <w:r>
-        <w:rPr>
-          <w:b w:val="0"/>
-          <w:bCs w:val="0"/>
-        </w:rPr>
-        <w:t>её</w:t>
-      </w:r>
-      <w:r>
-        <w:rPr>
-          <w:b w:val="0"/>
-          <w:bCs w:val="0"/>
-        </w:rPr>
-        <w:t xml:space="preserve"> </w:t>
-      </w:r>
-      <w:r>
-        <w:rPr>
-          <w:b w:val="0"/>
-          <w:bCs w:val="0"/>
-        </w:rPr>
-        <w:t>анализ.</w:t>
-      </w:r>
-    </w:p>
-    <w:p>
-      <w:pPr>
-        <w:pStyle w:val="2"/>
+      </w:pPr>
+      <w:r>
+        <w:t>В работе – в данный момент задача находится в работе.</w:t>
+      </w:r>
+    </w:p>
+    <w:p>
+      <w:pPr>
         <w:numPr>
           <w:ilvl w:val="0"/>
-          <w:numId w:val="8"/>
+          <w:numId w:val="20"/>
         </w:numPr>
-        <w:spacing w:before="0" w:after="0"/>
         <w:ind w:left="0" w:firstLine="709"/>
-        <w:rPr>
-          <w:b w:val="0"/>
-          <w:bCs w:val="0"/>
-        </w:rPr>
-      </w:pPr>
-      <w:proofErr w:type="spellStart"/>
-      <w:r>
-        <w:rPr>
-          <w:b w:val="0"/>
-          <w:bCs w:val="0"/>
-        </w:rPr>
-        <w:t>Forward</w:t>
-      </w:r>
-      <w:proofErr w:type="spellEnd"/>
-      <w:r>
-        <w:rPr>
-          <w:b w:val="0"/>
-          <w:bCs w:val="0"/>
-        </w:rPr>
-        <w:t xml:space="preserve"> </w:t>
-      </w:r>
-      <w:r>
-        <w:rPr>
-          <w:b w:val="0"/>
-          <w:bCs w:val="0"/>
-        </w:rPr>
-        <w:t>–</w:t>
-      </w:r>
-      <w:r>
-        <w:rPr>
-          <w:b w:val="0"/>
-          <w:bCs w:val="0"/>
-        </w:rPr>
-        <w:t xml:space="preserve"> </w:t>
-      </w:r>
-      <w:r>
-        <w:rPr>
-          <w:b w:val="0"/>
-          <w:bCs w:val="0"/>
-        </w:rPr>
-        <w:t>в</w:t>
-      </w:r>
-      <w:r>
-        <w:rPr>
-          <w:b w:val="0"/>
-          <w:bCs w:val="0"/>
-        </w:rPr>
-        <w:t xml:space="preserve"> </w:t>
-      </w:r>
-      <w:r>
-        <w:rPr>
-          <w:b w:val="0"/>
-          <w:bCs w:val="0"/>
-        </w:rPr>
-        <w:t>данном</w:t>
-      </w:r>
-      <w:r>
-        <w:rPr>
-          <w:b w:val="0"/>
-          <w:bCs w:val="0"/>
-        </w:rPr>
-        <w:t xml:space="preserve"> </w:t>
-      </w:r>
-      <w:r>
-        <w:rPr>
-          <w:b w:val="0"/>
-          <w:bCs w:val="0"/>
-        </w:rPr>
-        <w:t>случае</w:t>
-      </w:r>
-      <w:r>
-        <w:rPr>
-          <w:b w:val="0"/>
-          <w:bCs w:val="0"/>
-        </w:rPr>
-        <w:t xml:space="preserve"> </w:t>
-      </w:r>
-      <w:r>
-        <w:rPr>
-          <w:b w:val="0"/>
-          <w:bCs w:val="0"/>
-        </w:rPr>
-        <w:t>имеет</w:t>
-      </w:r>
-      <w:r>
-        <w:rPr>
-          <w:b w:val="0"/>
-          <w:bCs w:val="0"/>
-        </w:rPr>
-        <w:t xml:space="preserve"> </w:t>
-      </w:r>
-      <w:r>
-        <w:rPr>
-          <w:b w:val="0"/>
-          <w:bCs w:val="0"/>
-        </w:rPr>
-        <w:t>значение</w:t>
-      </w:r>
-      <w:r>
-        <w:rPr>
-          <w:b w:val="0"/>
-          <w:bCs w:val="0"/>
-        </w:rPr>
-        <w:t xml:space="preserve"> </w:t>
-      </w:r>
-      <w:r>
-        <w:rPr>
-          <w:b w:val="0"/>
-          <w:bCs w:val="0"/>
-        </w:rPr>
-        <w:t>«переданный</w:t>
-      </w:r>
-      <w:r>
-        <w:rPr>
-          <w:b w:val="0"/>
-          <w:bCs w:val="0"/>
-        </w:rPr>
-        <w:t xml:space="preserve"> </w:t>
-      </w:r>
-      <w:r>
-        <w:rPr>
-          <w:b w:val="0"/>
-          <w:bCs w:val="0"/>
-        </w:rPr>
-        <w:t>на</w:t>
-      </w:r>
-      <w:r>
-        <w:rPr>
-          <w:b w:val="0"/>
-          <w:bCs w:val="0"/>
-        </w:rPr>
-        <w:t xml:space="preserve"> </w:t>
-      </w:r>
-      <w:r>
-        <w:rPr>
-          <w:b w:val="0"/>
-          <w:bCs w:val="0"/>
-        </w:rPr>
-        <w:t>дальнейшую</w:t>
-      </w:r>
-      <w:r>
-        <w:rPr>
-          <w:b w:val="0"/>
-          <w:bCs w:val="0"/>
-        </w:rPr>
-        <w:t xml:space="preserve"> </w:t>
-      </w:r>
-      <w:r>
-        <w:rPr>
-          <w:b w:val="0"/>
-          <w:bCs w:val="0"/>
-        </w:rPr>
-        <w:t>разработку».</w:t>
-      </w:r>
-      <w:r>
-        <w:rPr>
-          <w:b w:val="0"/>
-          <w:bCs w:val="0"/>
-        </w:rPr>
-        <w:t xml:space="preserve"> </w:t>
-      </w:r>
-      <w:r>
-        <w:rPr>
-          <w:b w:val="0"/>
-          <w:bCs w:val="0"/>
-        </w:rPr>
-        <w:t>В</w:t>
-      </w:r>
-      <w:r>
-        <w:rPr>
-          <w:b w:val="0"/>
-          <w:bCs w:val="0"/>
-        </w:rPr>
-        <w:t xml:space="preserve"> </w:t>
-      </w:r>
-      <w:r>
-        <w:rPr>
-          <w:b w:val="0"/>
-          <w:bCs w:val="0"/>
-        </w:rPr>
-        <w:t>это</w:t>
-      </w:r>
-      <w:r>
-        <w:rPr>
-          <w:b w:val="0"/>
-          <w:bCs w:val="0"/>
-        </w:rPr>
-        <w:t xml:space="preserve"> </w:t>
-      </w:r>
-      <w:r>
-        <w:rPr>
-          <w:b w:val="0"/>
-          <w:bCs w:val="0"/>
-        </w:rPr>
-        <w:t>состояние</w:t>
-      </w:r>
-      <w:r>
-        <w:rPr>
-          <w:b w:val="0"/>
-          <w:bCs w:val="0"/>
-        </w:rPr>
-        <w:t xml:space="preserve"> </w:t>
-      </w:r>
-      <w:r>
-        <w:rPr>
-          <w:b w:val="0"/>
-          <w:bCs w:val="0"/>
-        </w:rPr>
-        <w:t>задача</w:t>
-      </w:r>
-      <w:r>
-        <w:rPr>
-          <w:b w:val="0"/>
-          <w:bCs w:val="0"/>
-        </w:rPr>
-        <w:t xml:space="preserve"> </w:t>
-      </w:r>
-      <w:r>
-        <w:rPr>
-          <w:b w:val="0"/>
-          <w:bCs w:val="0"/>
-        </w:rPr>
-        <w:t>переводится</w:t>
-      </w:r>
-      <w:r>
-        <w:rPr>
-          <w:b w:val="0"/>
-          <w:bCs w:val="0"/>
-        </w:rPr>
-        <w:t xml:space="preserve"> </w:t>
-      </w:r>
-      <w:r>
-        <w:rPr>
-          <w:b w:val="0"/>
-          <w:bCs w:val="0"/>
-        </w:rPr>
-        <w:t>CCB</w:t>
-      </w:r>
-      <w:r>
-        <w:rPr>
-          <w:b w:val="0"/>
-          <w:bCs w:val="0"/>
-        </w:rPr>
-        <w:t xml:space="preserve"> </w:t>
-      </w:r>
-      <w:r>
-        <w:rPr>
-          <w:b w:val="0"/>
-          <w:bCs w:val="0"/>
-        </w:rPr>
-        <w:t>после</w:t>
-      </w:r>
-      <w:r>
-        <w:rPr>
-          <w:b w:val="0"/>
-          <w:bCs w:val="0"/>
-        </w:rPr>
-        <w:t xml:space="preserve"> </w:t>
-      </w:r>
-      <w:r>
-        <w:rPr>
-          <w:b w:val="0"/>
-          <w:bCs w:val="0"/>
-        </w:rPr>
-        <w:t>анализа</w:t>
-      </w:r>
-      <w:r>
-        <w:rPr>
-          <w:b w:val="0"/>
-          <w:bCs w:val="0"/>
-        </w:rPr>
-        <w:t xml:space="preserve"> </w:t>
-      </w:r>
-      <w:r>
-        <w:rPr>
-          <w:b w:val="0"/>
-          <w:bCs w:val="0"/>
-        </w:rPr>
-        <w:t>при</w:t>
-      </w:r>
-      <w:r>
-        <w:rPr>
-          <w:b w:val="0"/>
-          <w:bCs w:val="0"/>
-        </w:rPr>
-        <w:t xml:space="preserve"> </w:t>
-      </w:r>
-      <w:r>
-        <w:rPr>
-          <w:b w:val="0"/>
-          <w:bCs w:val="0"/>
-        </w:rPr>
-        <w:t>назначении</w:t>
-      </w:r>
-      <w:r>
-        <w:rPr>
-          <w:b w:val="0"/>
-          <w:bCs w:val="0"/>
-        </w:rPr>
-        <w:t xml:space="preserve"> </w:t>
-      </w:r>
-      <w:r>
-        <w:rPr>
-          <w:b w:val="0"/>
-          <w:bCs w:val="0"/>
-        </w:rPr>
-        <w:t>задачи</w:t>
-      </w:r>
-      <w:r>
-        <w:rPr>
-          <w:b w:val="0"/>
-          <w:bCs w:val="0"/>
-        </w:rPr>
-        <w:t xml:space="preserve"> </w:t>
-      </w:r>
-      <w:r>
-        <w:rPr>
-          <w:b w:val="0"/>
-          <w:bCs w:val="0"/>
-        </w:rPr>
-        <w:t>на</w:t>
-      </w:r>
-      <w:r>
-        <w:rPr>
-          <w:b w:val="0"/>
-          <w:bCs w:val="0"/>
-        </w:rPr>
-        <w:t xml:space="preserve"> </w:t>
-      </w:r>
-      <w:r>
-        <w:rPr>
-          <w:b w:val="0"/>
-          <w:bCs w:val="0"/>
-        </w:rPr>
-        <w:t>разработку</w:t>
-      </w:r>
-      <w:r>
-        <w:rPr>
-          <w:b w:val="0"/>
-          <w:bCs w:val="0"/>
-        </w:rPr>
-        <w:t xml:space="preserve"> </w:t>
-      </w:r>
-      <w:r>
-        <w:rPr>
-          <w:b w:val="0"/>
-          <w:bCs w:val="0"/>
-        </w:rPr>
-        <w:t>конкретному</w:t>
-      </w:r>
-      <w:r>
-        <w:rPr>
-          <w:b w:val="0"/>
-          <w:bCs w:val="0"/>
-        </w:rPr>
-        <w:t xml:space="preserve"> </w:t>
-      </w:r>
-      <w:r>
-        <w:rPr>
-          <w:b w:val="0"/>
-          <w:bCs w:val="0"/>
-        </w:rPr>
-        <w:t>сотруднику</w:t>
-      </w:r>
-      <w:r>
-        <w:rPr>
-          <w:b w:val="0"/>
-          <w:bCs w:val="0"/>
-        </w:rPr>
-        <w:t>.</w:t>
-      </w:r>
-    </w:p>
-    <w:p>
-      <w:pPr>
-        <w:pStyle w:val="2"/>
+      </w:pPr>
+      <w:r>
+        <w:t>Тестирование – происходит тестирования внесенных изменений.</w:t>
+      </w:r>
+    </w:p>
+    <w:p>
+      <w:pPr>
         <w:numPr>
           <w:ilvl w:val="0"/>
-          <w:numId w:val="8"/>
+          <w:numId w:val="20"/>
         </w:numPr>
-        <w:spacing w:before="0" w:after="0"/>
         <w:ind w:left="0" w:firstLine="709"/>
-        <w:rPr>
-          <w:b w:val="0"/>
-          <w:bCs w:val="0"/>
-        </w:rPr>
-      </w:pPr>
-      <w:proofErr w:type="spellStart"/>
-      <w:r>
-        <w:rPr>
-          <w:b w:val="0"/>
-          <w:bCs w:val="0"/>
-        </w:rPr>
-        <w:t>Coding</w:t>
-      </w:r>
-      <w:proofErr w:type="spellEnd"/>
-      <w:r>
-        <w:rPr>
-          <w:b w:val="0"/>
-          <w:bCs w:val="0"/>
-        </w:rPr>
-        <w:t xml:space="preserve"> </w:t>
-      </w:r>
-      <w:r>
-        <w:rPr>
-          <w:b w:val="0"/>
-          <w:bCs w:val="0"/>
-        </w:rPr>
-        <w:t>–</w:t>
-      </w:r>
-      <w:r>
-        <w:rPr>
-          <w:b w:val="0"/>
-          <w:bCs w:val="0"/>
-        </w:rPr>
-        <w:t xml:space="preserve"> </w:t>
-      </w:r>
-      <w:r>
-        <w:rPr>
-          <w:b w:val="0"/>
-          <w:bCs w:val="0"/>
-        </w:rPr>
-        <w:t>кодирование.</w:t>
-      </w:r>
-      <w:r>
-        <w:rPr>
-          <w:b w:val="0"/>
-          <w:bCs w:val="0"/>
-        </w:rPr>
-        <w:t xml:space="preserve"> </w:t>
-      </w:r>
-      <w:r>
-        <w:rPr>
-          <w:b w:val="0"/>
-          <w:bCs w:val="0"/>
-        </w:rPr>
-        <w:t>В</w:t>
-      </w:r>
-      <w:r>
-        <w:rPr>
-          <w:b w:val="0"/>
-          <w:bCs w:val="0"/>
-        </w:rPr>
-        <w:t xml:space="preserve"> </w:t>
-      </w:r>
-      <w:r>
-        <w:rPr>
-          <w:b w:val="0"/>
-          <w:bCs w:val="0"/>
-        </w:rPr>
-        <w:t>это</w:t>
-      </w:r>
-      <w:r>
-        <w:rPr>
-          <w:b w:val="0"/>
-          <w:bCs w:val="0"/>
-        </w:rPr>
-        <w:t xml:space="preserve"> </w:t>
-      </w:r>
-      <w:r>
-        <w:rPr>
-          <w:b w:val="0"/>
-          <w:bCs w:val="0"/>
-        </w:rPr>
-        <w:t>состояние</w:t>
-      </w:r>
-      <w:r>
-        <w:rPr>
-          <w:b w:val="0"/>
-          <w:bCs w:val="0"/>
-        </w:rPr>
-        <w:t xml:space="preserve"> </w:t>
-      </w:r>
-      <w:r>
-        <w:rPr>
-          <w:b w:val="0"/>
-          <w:bCs w:val="0"/>
-        </w:rPr>
-        <w:t>задача</w:t>
-      </w:r>
-      <w:r>
-        <w:rPr>
-          <w:b w:val="0"/>
-          <w:bCs w:val="0"/>
-        </w:rPr>
-        <w:t xml:space="preserve"> </w:t>
-      </w:r>
-      <w:r>
-        <w:rPr>
-          <w:b w:val="0"/>
-          <w:bCs w:val="0"/>
-        </w:rPr>
-        <w:t>переводится</w:t>
-      </w:r>
-      <w:r>
-        <w:rPr>
-          <w:b w:val="0"/>
-          <w:bCs w:val="0"/>
-        </w:rPr>
-        <w:t xml:space="preserve"> </w:t>
-      </w:r>
-      <w:proofErr w:type="spellStart"/>
-      <w:r>
-        <w:rPr>
-          <w:b w:val="0"/>
-          <w:bCs w:val="0"/>
-        </w:rPr>
-        <w:t>сотрудникомразработчиком</w:t>
-      </w:r>
-      <w:proofErr w:type="spellEnd"/>
-      <w:r>
-        <w:rPr>
-          <w:b w:val="0"/>
-          <w:bCs w:val="0"/>
-        </w:rPr>
-        <w:t>,</w:t>
-      </w:r>
-      <w:r>
-        <w:rPr>
-          <w:b w:val="0"/>
-          <w:bCs w:val="0"/>
-        </w:rPr>
-        <w:t xml:space="preserve"> </w:t>
-      </w:r>
-      <w:r>
-        <w:rPr>
-          <w:b w:val="0"/>
-          <w:bCs w:val="0"/>
-        </w:rPr>
-        <w:t>при</w:t>
-      </w:r>
-      <w:r>
-        <w:rPr>
-          <w:b w:val="0"/>
-          <w:bCs w:val="0"/>
-        </w:rPr>
-        <w:t xml:space="preserve"> </w:t>
-      </w:r>
-      <w:r>
-        <w:rPr>
-          <w:b w:val="0"/>
-          <w:bCs w:val="0"/>
-        </w:rPr>
-        <w:t>начале</w:t>
-      </w:r>
-      <w:r>
-        <w:rPr>
-          <w:b w:val="0"/>
-          <w:bCs w:val="0"/>
-        </w:rPr>
-        <w:t xml:space="preserve"> </w:t>
-      </w:r>
-      <w:r>
-        <w:rPr>
-          <w:b w:val="0"/>
-          <w:bCs w:val="0"/>
-        </w:rPr>
-        <w:t>работы</w:t>
-      </w:r>
-      <w:r>
-        <w:rPr>
-          <w:b w:val="0"/>
-          <w:bCs w:val="0"/>
-        </w:rPr>
-        <w:t xml:space="preserve"> </w:t>
-      </w:r>
-      <w:r>
-        <w:rPr>
-          <w:b w:val="0"/>
-          <w:bCs w:val="0"/>
-        </w:rPr>
-        <w:t>по</w:t>
-      </w:r>
-      <w:r>
-        <w:rPr>
-          <w:b w:val="0"/>
-          <w:bCs w:val="0"/>
-        </w:rPr>
-        <w:t xml:space="preserve"> </w:t>
-      </w:r>
-      <w:r>
-        <w:rPr>
-          <w:b w:val="0"/>
-          <w:bCs w:val="0"/>
-        </w:rPr>
-        <w:t>кодированию,</w:t>
-      </w:r>
-      <w:r>
-        <w:rPr>
-          <w:b w:val="0"/>
-          <w:bCs w:val="0"/>
-        </w:rPr>
-        <w:t xml:space="preserve"> </w:t>
-      </w:r>
-      <w:r>
-        <w:rPr>
-          <w:b w:val="0"/>
-          <w:bCs w:val="0"/>
-        </w:rPr>
-        <w:t>связанному</w:t>
-      </w:r>
-      <w:r>
-        <w:rPr>
-          <w:b w:val="0"/>
-          <w:bCs w:val="0"/>
-        </w:rPr>
-        <w:t xml:space="preserve"> </w:t>
-      </w:r>
-      <w:r>
-        <w:rPr>
-          <w:b w:val="0"/>
-          <w:bCs w:val="0"/>
-        </w:rPr>
-        <w:t>с</w:t>
-      </w:r>
-      <w:r>
-        <w:rPr>
-          <w:b w:val="0"/>
-          <w:bCs w:val="0"/>
-        </w:rPr>
-        <w:t xml:space="preserve"> </w:t>
-      </w:r>
-      <w:r>
-        <w:rPr>
-          <w:b w:val="0"/>
-          <w:bCs w:val="0"/>
-        </w:rPr>
-        <w:t>задачей.</w:t>
-      </w:r>
-    </w:p>
-    <w:p>
-      <w:pPr>
-        <w:pStyle w:val="2"/>
-        <w:numPr>
-          <w:ilvl w:val="0"/>
-          <w:numId w:val="8"/>
-        </w:numPr>
-        <w:spacing w:before="0" w:after="0"/>
-        <w:ind w:left="0" w:firstLine="709"/>
-        <w:rPr>
-          <w:b w:val="0"/>
-          <w:bCs w:val="0"/>
-        </w:rPr>
-      </w:pPr>
-      <w:proofErr w:type="spellStart"/>
-      <w:r>
-        <w:rPr>
-          <w:b w:val="0"/>
-          <w:bCs w:val="0"/>
-        </w:rPr>
-        <w:t>Inspected</w:t>
-      </w:r>
-      <w:proofErr w:type="spellEnd"/>
-      <w:r>
-        <w:rPr>
-          <w:b w:val="0"/>
-          <w:bCs w:val="0"/>
-        </w:rPr>
-        <w:t xml:space="preserve"> </w:t>
-      </w:r>
-      <w:r>
-        <w:rPr>
-          <w:b w:val="0"/>
-          <w:bCs w:val="0"/>
-        </w:rPr>
-        <w:t>–</w:t>
-      </w:r>
-      <w:r>
-        <w:rPr>
-          <w:b w:val="0"/>
-          <w:bCs w:val="0"/>
-        </w:rPr>
-        <w:t xml:space="preserve"> </w:t>
-      </w:r>
-      <w:r>
-        <w:rPr>
-          <w:b w:val="0"/>
-          <w:bCs w:val="0"/>
-        </w:rPr>
-        <w:t>проинспектировано.</w:t>
-      </w:r>
-      <w:r>
-        <w:rPr>
-          <w:b w:val="0"/>
-          <w:bCs w:val="0"/>
-        </w:rPr>
-        <w:t xml:space="preserve"> </w:t>
-      </w:r>
-      <w:r>
-        <w:rPr>
-          <w:b w:val="0"/>
-          <w:bCs w:val="0"/>
-        </w:rPr>
-        <w:t>В</w:t>
-      </w:r>
-      <w:r>
-        <w:rPr>
-          <w:b w:val="0"/>
-          <w:bCs w:val="0"/>
-        </w:rPr>
-        <w:t xml:space="preserve"> </w:t>
-      </w:r>
-      <w:r>
-        <w:rPr>
-          <w:b w:val="0"/>
-          <w:bCs w:val="0"/>
-        </w:rPr>
-        <w:t>это</w:t>
-      </w:r>
-      <w:r>
-        <w:rPr>
-          <w:b w:val="0"/>
-          <w:bCs w:val="0"/>
-        </w:rPr>
-        <w:t xml:space="preserve"> </w:t>
-      </w:r>
-      <w:r>
-        <w:rPr>
-          <w:b w:val="0"/>
-          <w:bCs w:val="0"/>
-        </w:rPr>
-        <w:t>состояние</w:t>
-      </w:r>
-      <w:r>
-        <w:rPr>
-          <w:b w:val="0"/>
-          <w:bCs w:val="0"/>
-        </w:rPr>
-        <w:t xml:space="preserve"> </w:t>
-      </w:r>
-      <w:r>
-        <w:rPr>
-          <w:b w:val="0"/>
-          <w:bCs w:val="0"/>
-        </w:rPr>
-        <w:t>задача</w:t>
-      </w:r>
-      <w:r>
-        <w:rPr>
-          <w:b w:val="0"/>
-          <w:bCs w:val="0"/>
-        </w:rPr>
-        <w:t xml:space="preserve"> </w:t>
-      </w:r>
-      <w:r>
-        <w:rPr>
-          <w:b w:val="0"/>
-          <w:bCs w:val="0"/>
-        </w:rPr>
-        <w:t>переводится</w:t>
-      </w:r>
-      <w:r>
-        <w:rPr>
-          <w:b w:val="0"/>
-          <w:bCs w:val="0"/>
-        </w:rPr>
-        <w:t xml:space="preserve"> </w:t>
-      </w:r>
-      <w:r>
-        <w:rPr>
-          <w:b w:val="0"/>
-          <w:bCs w:val="0"/>
-        </w:rPr>
-        <w:t>сотрудником-разработчиком</w:t>
-      </w:r>
-      <w:r>
-        <w:rPr>
-          <w:b w:val="0"/>
-          <w:bCs w:val="0"/>
-        </w:rPr>
-        <w:t xml:space="preserve"> </w:t>
-      </w:r>
-      <w:r>
-        <w:rPr>
-          <w:b w:val="0"/>
-          <w:bCs w:val="0"/>
-        </w:rPr>
-        <w:t>после</w:t>
-      </w:r>
-      <w:r>
-        <w:rPr>
-          <w:b w:val="0"/>
-          <w:bCs w:val="0"/>
-        </w:rPr>
-        <w:t xml:space="preserve"> </w:t>
-      </w:r>
-      <w:r>
-        <w:rPr>
-          <w:b w:val="0"/>
-          <w:bCs w:val="0"/>
-        </w:rPr>
-        <w:t>завершения</w:t>
-      </w:r>
-      <w:r>
-        <w:rPr>
-          <w:b w:val="0"/>
-          <w:bCs w:val="0"/>
-        </w:rPr>
-        <w:t xml:space="preserve"> </w:t>
-      </w:r>
-      <w:r>
-        <w:rPr>
-          <w:b w:val="0"/>
-          <w:bCs w:val="0"/>
-        </w:rPr>
-        <w:t>кодирования</w:t>
-      </w:r>
-      <w:r>
-        <w:rPr>
-          <w:b w:val="0"/>
-          <w:bCs w:val="0"/>
-        </w:rPr>
-        <w:t xml:space="preserve"> </w:t>
-      </w:r>
-      <w:r>
-        <w:rPr>
-          <w:b w:val="0"/>
-          <w:bCs w:val="0"/>
-        </w:rPr>
-        <w:t>и</w:t>
-      </w:r>
-      <w:r>
-        <w:rPr>
-          <w:b w:val="0"/>
-          <w:bCs w:val="0"/>
-        </w:rPr>
-        <w:t xml:space="preserve"> </w:t>
-      </w:r>
-      <w:r>
-        <w:rPr>
-          <w:b w:val="0"/>
-          <w:bCs w:val="0"/>
-        </w:rPr>
-        <w:t>инспектирования</w:t>
-      </w:r>
-      <w:r>
-        <w:rPr>
-          <w:b w:val="0"/>
-          <w:bCs w:val="0"/>
-        </w:rPr>
-        <w:t xml:space="preserve"> </w:t>
-      </w:r>
-      <w:r>
-        <w:rPr>
-          <w:b w:val="0"/>
-          <w:bCs w:val="0"/>
-        </w:rPr>
-        <w:t>изменений</w:t>
-      </w:r>
-      <w:r>
-        <w:rPr>
-          <w:b w:val="0"/>
-          <w:bCs w:val="0"/>
-        </w:rPr>
-        <w:t xml:space="preserve"> </w:t>
-      </w:r>
-      <w:r>
-        <w:rPr>
-          <w:b w:val="0"/>
-          <w:bCs w:val="0"/>
-        </w:rPr>
-        <w:t>рабочего</w:t>
-      </w:r>
-      <w:r>
-        <w:rPr>
-          <w:b w:val="0"/>
-          <w:bCs w:val="0"/>
-        </w:rPr>
-        <w:t xml:space="preserve"> </w:t>
-      </w:r>
-      <w:r>
-        <w:rPr>
-          <w:b w:val="0"/>
-          <w:bCs w:val="0"/>
-        </w:rPr>
-        <w:t>продукта.</w:t>
-      </w:r>
-    </w:p>
-    <w:p>
-      <w:pPr>
-        <w:pStyle w:val="2"/>
-        <w:numPr>
-          <w:ilvl w:val="0"/>
-          <w:numId w:val="8"/>
-        </w:numPr>
-        <w:spacing w:before="0" w:after="0"/>
-        <w:ind w:left="0" w:firstLine="709"/>
-        <w:rPr>
-          <w:b w:val="0"/>
-          <w:bCs w:val="0"/>
-        </w:rPr>
-      </w:pPr>
-      <w:r>
-        <w:rPr>
-          <w:b w:val="0"/>
-          <w:bCs w:val="0"/>
-        </w:rPr>
-        <w:t>Integrated</w:t>
-      </w:r>
-      <w:r>
-        <w:rPr>
-          <w:b w:val="0"/>
-          <w:bCs w:val="0"/>
-        </w:rPr>
-        <w:t xml:space="preserve"> </w:t>
-      </w:r>
-      <w:r>
-        <w:rPr>
-          <w:b w:val="0"/>
-          <w:bCs w:val="0"/>
-        </w:rPr>
-        <w:t>–</w:t>
-      </w:r>
-      <w:r>
-        <w:rPr>
-          <w:b w:val="0"/>
-          <w:bCs w:val="0"/>
-        </w:rPr>
-        <w:t xml:space="preserve"> </w:t>
-      </w:r>
-      <w:proofErr w:type="spellStart"/>
-      <w:r>
-        <w:rPr>
-          <w:b w:val="0"/>
-          <w:bCs w:val="0"/>
-        </w:rPr>
-        <w:t>заинтегрировано</w:t>
-      </w:r>
-      <w:proofErr w:type="spellEnd"/>
-      <w:r>
-        <w:rPr>
-          <w:b w:val="0"/>
-          <w:bCs w:val="0"/>
-        </w:rPr>
-        <w:t>.</w:t>
-      </w:r>
-      <w:r>
-        <w:rPr>
-          <w:b w:val="0"/>
-          <w:bCs w:val="0"/>
-        </w:rPr>
-        <w:t xml:space="preserve"> </w:t>
-      </w:r>
-      <w:r>
-        <w:rPr>
-          <w:b w:val="0"/>
-          <w:bCs w:val="0"/>
-        </w:rPr>
-        <w:t>Переводится</w:t>
-      </w:r>
-      <w:r>
-        <w:rPr>
-          <w:b w:val="0"/>
-          <w:bCs w:val="0"/>
-        </w:rPr>
-        <w:t xml:space="preserve"> </w:t>
-      </w:r>
-      <w:r>
-        <w:rPr>
-          <w:b w:val="0"/>
-          <w:bCs w:val="0"/>
-        </w:rPr>
-        <w:t>сотрудником,</w:t>
-      </w:r>
-      <w:r>
-        <w:rPr>
-          <w:b w:val="0"/>
-          <w:bCs w:val="0"/>
-        </w:rPr>
-        <w:t xml:space="preserve"> </w:t>
-      </w:r>
-      <w:r>
-        <w:rPr>
-          <w:b w:val="0"/>
-          <w:bCs w:val="0"/>
-        </w:rPr>
-        <w:t>осуществляющим</w:t>
-      </w:r>
-      <w:r>
-        <w:rPr>
-          <w:b w:val="0"/>
-          <w:bCs w:val="0"/>
-        </w:rPr>
-        <w:t xml:space="preserve"> </w:t>
-      </w:r>
-      <w:r>
-        <w:rPr>
-          <w:b w:val="0"/>
-          <w:bCs w:val="0"/>
-        </w:rPr>
-        <w:t>интеграцию</w:t>
-      </w:r>
-      <w:r>
-        <w:rPr>
-          <w:b w:val="0"/>
-          <w:bCs w:val="0"/>
-        </w:rPr>
-        <w:t xml:space="preserve"> </w:t>
-      </w:r>
-      <w:r>
-        <w:rPr>
-          <w:b w:val="0"/>
-          <w:bCs w:val="0"/>
-        </w:rPr>
-        <w:t>изменений</w:t>
-      </w:r>
-      <w:r>
-        <w:rPr>
-          <w:b w:val="0"/>
-          <w:bCs w:val="0"/>
-        </w:rPr>
-        <w:t xml:space="preserve"> </w:t>
-      </w:r>
-      <w:r>
-        <w:rPr>
-          <w:b w:val="0"/>
-          <w:bCs w:val="0"/>
-        </w:rPr>
-        <w:t>в</w:t>
-      </w:r>
-      <w:r>
-        <w:rPr>
-          <w:b w:val="0"/>
-          <w:bCs w:val="0"/>
-        </w:rPr>
-        <w:t xml:space="preserve"> </w:t>
-      </w:r>
-      <w:r>
-        <w:rPr>
-          <w:b w:val="0"/>
-          <w:bCs w:val="0"/>
-        </w:rPr>
-        <w:t>основную</w:t>
-      </w:r>
-      <w:r>
-        <w:rPr>
-          <w:b w:val="0"/>
-          <w:bCs w:val="0"/>
-        </w:rPr>
-        <w:t xml:space="preserve"> </w:t>
-      </w:r>
-      <w:r>
-        <w:rPr>
-          <w:b w:val="0"/>
-          <w:bCs w:val="0"/>
-        </w:rPr>
-        <w:t>ветку</w:t>
-      </w:r>
-      <w:r>
-        <w:rPr>
-          <w:b w:val="0"/>
-          <w:bCs w:val="0"/>
-        </w:rPr>
-        <w:t xml:space="preserve"> </w:t>
-      </w:r>
-      <w:r>
-        <w:rPr>
-          <w:b w:val="0"/>
-          <w:bCs w:val="0"/>
-        </w:rPr>
-        <w:t>рабочего</w:t>
-      </w:r>
-      <w:r>
-        <w:rPr>
-          <w:b w:val="0"/>
-          <w:bCs w:val="0"/>
-        </w:rPr>
-        <w:t xml:space="preserve"> </w:t>
-      </w:r>
-      <w:r>
-        <w:rPr>
-          <w:b w:val="0"/>
-          <w:bCs w:val="0"/>
-        </w:rPr>
-        <w:t>продукта</w:t>
-      </w:r>
-      <w:r>
-        <w:rPr>
-          <w:b w:val="0"/>
-          <w:bCs w:val="0"/>
-        </w:rPr>
-        <w:t xml:space="preserve"> </w:t>
-      </w:r>
-      <w:r>
-        <w:rPr>
-          <w:b w:val="0"/>
-          <w:bCs w:val="0"/>
-        </w:rPr>
-        <w:t>после</w:t>
-      </w:r>
-      <w:r>
-        <w:rPr>
-          <w:b w:val="0"/>
-          <w:bCs w:val="0"/>
-        </w:rPr>
-        <w:t xml:space="preserve"> </w:t>
-      </w:r>
-      <w:r>
-        <w:rPr>
-          <w:b w:val="0"/>
-          <w:bCs w:val="0"/>
-        </w:rPr>
-        <w:t>успешной</w:t>
-      </w:r>
-      <w:r>
-        <w:rPr>
-          <w:b w:val="0"/>
-          <w:bCs w:val="0"/>
-        </w:rPr>
-        <w:t xml:space="preserve"> </w:t>
-      </w:r>
-      <w:r>
-        <w:rPr>
-          <w:b w:val="0"/>
-          <w:bCs w:val="0"/>
-        </w:rPr>
-        <w:t>интеграции</w:t>
-      </w:r>
-      <w:r>
-        <w:rPr>
-          <w:b w:val="0"/>
-          <w:bCs w:val="0"/>
-        </w:rPr>
-        <w:t xml:space="preserve"> </w:t>
-      </w:r>
-      <w:r>
-        <w:rPr>
-          <w:b w:val="0"/>
-          <w:bCs w:val="0"/>
-        </w:rPr>
-        <w:t>этих</w:t>
-      </w:r>
-      <w:r>
-        <w:rPr>
-          <w:b w:val="0"/>
-          <w:bCs w:val="0"/>
-        </w:rPr>
-        <w:t xml:space="preserve"> </w:t>
-      </w:r>
-      <w:r>
-        <w:rPr>
-          <w:b w:val="0"/>
-          <w:bCs w:val="0"/>
-        </w:rPr>
-        <w:t>изменений.</w:t>
-      </w:r>
-    </w:p>
-    <w:p>
-      <w:pPr>
-        <w:pStyle w:val="2"/>
-        <w:numPr>
-          <w:ilvl w:val="0"/>
-          <w:numId w:val="8"/>
-        </w:numPr>
-        <w:spacing w:before="0" w:after="0"/>
-        <w:ind w:left="0" w:firstLine="709"/>
-        <w:rPr>
-          <w:b w:val="0"/>
-          <w:bCs w:val="0"/>
-        </w:rPr>
-      </w:pPr>
-      <w:proofErr w:type="spellStart"/>
-      <w:r>
-        <w:rPr>
-          <w:b w:val="0"/>
-          <w:bCs w:val="0"/>
-        </w:rPr>
-        <w:t>Tested</w:t>
-      </w:r>
-      <w:proofErr w:type="spellEnd"/>
-      <w:r>
-        <w:rPr>
-          <w:b w:val="0"/>
-          <w:bCs w:val="0"/>
-        </w:rPr>
-        <w:t xml:space="preserve"> </w:t>
-      </w:r>
-      <w:r>
-        <w:rPr>
-          <w:b w:val="0"/>
-          <w:bCs w:val="0"/>
-        </w:rPr>
-        <w:t>–</w:t>
-      </w:r>
-      <w:r>
-        <w:rPr>
-          <w:b w:val="0"/>
-          <w:bCs w:val="0"/>
-        </w:rPr>
-        <w:t xml:space="preserve"> </w:t>
-      </w:r>
-      <w:r>
-        <w:rPr>
-          <w:b w:val="0"/>
-          <w:bCs w:val="0"/>
-        </w:rPr>
-        <w:t>протестировано.</w:t>
-      </w:r>
-      <w:r>
-        <w:rPr>
-          <w:b w:val="0"/>
-          <w:bCs w:val="0"/>
-        </w:rPr>
-        <w:t xml:space="preserve"> </w:t>
-      </w:r>
-      <w:r>
-        <w:rPr>
-          <w:b w:val="0"/>
-          <w:bCs w:val="0"/>
-        </w:rPr>
-        <w:t>Переводится</w:t>
-      </w:r>
-      <w:r>
-        <w:rPr>
-          <w:b w:val="0"/>
-          <w:bCs w:val="0"/>
-        </w:rPr>
-        <w:t xml:space="preserve"> </w:t>
-      </w:r>
-      <w:r>
-        <w:rPr>
-          <w:b w:val="0"/>
-          <w:bCs w:val="0"/>
-        </w:rPr>
-        <w:t>сотрудником,</w:t>
-      </w:r>
-      <w:r>
-        <w:rPr>
-          <w:b w:val="0"/>
-          <w:bCs w:val="0"/>
-        </w:rPr>
-        <w:t xml:space="preserve"> </w:t>
-      </w:r>
-      <w:r>
-        <w:rPr>
-          <w:b w:val="0"/>
-          <w:bCs w:val="0"/>
-        </w:rPr>
-        <w:t>осуществляющим</w:t>
-      </w:r>
-      <w:r>
-        <w:rPr>
-          <w:b w:val="0"/>
-          <w:bCs w:val="0"/>
-        </w:rPr>
-        <w:t xml:space="preserve"> </w:t>
-      </w:r>
-      <w:r>
-        <w:rPr>
-          <w:b w:val="0"/>
-          <w:bCs w:val="0"/>
-        </w:rPr>
-        <w:t>тестирование</w:t>
-      </w:r>
-      <w:r>
-        <w:rPr>
-          <w:b w:val="0"/>
-          <w:bCs w:val="0"/>
-        </w:rPr>
-        <w:t xml:space="preserve"> </w:t>
-      </w:r>
-      <w:r>
-        <w:rPr>
-          <w:b w:val="0"/>
-          <w:bCs w:val="0"/>
-        </w:rPr>
-        <w:t>изменений</w:t>
-      </w:r>
-      <w:r>
-        <w:rPr>
-          <w:b w:val="0"/>
-          <w:bCs w:val="0"/>
-        </w:rPr>
-        <w:t xml:space="preserve"> </w:t>
-      </w:r>
-      <w:r>
-        <w:rPr>
-          <w:b w:val="0"/>
-          <w:bCs w:val="0"/>
-        </w:rPr>
-        <w:t>в</w:t>
-      </w:r>
-      <w:r>
-        <w:rPr>
-          <w:b w:val="0"/>
-          <w:bCs w:val="0"/>
-        </w:rPr>
-        <w:t xml:space="preserve"> </w:t>
-      </w:r>
-      <w:r>
-        <w:rPr>
-          <w:b w:val="0"/>
-          <w:bCs w:val="0"/>
-        </w:rPr>
-        <w:t>рабочий</w:t>
-      </w:r>
-      <w:r>
-        <w:rPr>
-          <w:b w:val="0"/>
-          <w:bCs w:val="0"/>
-        </w:rPr>
-        <w:t xml:space="preserve"> </w:t>
-      </w:r>
-      <w:r>
-        <w:rPr>
-          <w:b w:val="0"/>
-          <w:bCs w:val="0"/>
-        </w:rPr>
-        <w:t>продукт</w:t>
-      </w:r>
-      <w:r>
-        <w:rPr>
-          <w:b w:val="0"/>
-          <w:bCs w:val="0"/>
-        </w:rPr>
-        <w:t xml:space="preserve"> </w:t>
-      </w:r>
-      <w:r>
-        <w:rPr>
-          <w:b w:val="0"/>
-          <w:bCs w:val="0"/>
-        </w:rPr>
-        <w:t>(</w:t>
-      </w:r>
-      <w:proofErr w:type="spellStart"/>
-      <w:r>
-        <w:rPr>
-          <w:b w:val="0"/>
-          <w:bCs w:val="0"/>
-        </w:rPr>
-        <w:t>tester</w:t>
-      </w:r>
-      <w:proofErr w:type="spellEnd"/>
-      <w:r>
-        <w:rPr>
-          <w:b w:val="0"/>
-          <w:bCs w:val="0"/>
-        </w:rPr>
-        <w:t>)</w:t>
-      </w:r>
-      <w:r>
-        <w:rPr>
-          <w:b w:val="0"/>
-          <w:bCs w:val="0"/>
-        </w:rPr>
-        <w:t>.</w:t>
-      </w:r>
-    </w:p>
-    <w:p>
-      <w:pPr>
-        <w:pStyle w:val="2"/>
-        <w:numPr>
-          <w:ilvl w:val="0"/>
-          <w:numId w:val="8"/>
-        </w:numPr>
-        <w:spacing w:before="0"/>
-        <w:ind w:left="0" w:firstLine="709"/>
-        <w:rPr>
-          <w:b w:val="0"/>
-          <w:bCs w:val="0"/>
-        </w:rPr>
-      </w:pPr>
-      <w:proofErr w:type="spellStart"/>
-      <w:r>
-        <w:rPr>
-          <w:b w:val="0"/>
-          <w:bCs w:val="0"/>
-        </w:rPr>
-        <w:t>Closed</w:t>
-      </w:r>
-      <w:proofErr w:type="spellEnd"/>
-      <w:r>
-        <w:rPr>
-          <w:b w:val="0"/>
-          <w:bCs w:val="0"/>
-        </w:rPr>
-        <w:t xml:space="preserve"> </w:t>
-      </w:r>
-      <w:r>
-        <w:rPr>
-          <w:b w:val="0"/>
-          <w:bCs w:val="0"/>
-        </w:rPr>
-        <w:t>–</w:t>
-      </w:r>
-      <w:r>
-        <w:rPr>
-          <w:b w:val="0"/>
-          <w:bCs w:val="0"/>
-        </w:rPr>
-        <w:t xml:space="preserve"> </w:t>
-      </w:r>
-      <w:r>
-        <w:rPr>
-          <w:b w:val="0"/>
-          <w:bCs w:val="0"/>
-        </w:rPr>
-        <w:t>закрыто.</w:t>
-      </w:r>
-      <w:r>
-        <w:rPr>
-          <w:b w:val="0"/>
-          <w:bCs w:val="0"/>
-        </w:rPr>
-        <w:t xml:space="preserve"> </w:t>
-      </w:r>
-      <w:r>
-        <w:rPr>
-          <w:b w:val="0"/>
-          <w:bCs w:val="0"/>
-        </w:rPr>
-        <w:t>В</w:t>
-      </w:r>
-      <w:r>
-        <w:rPr>
-          <w:b w:val="0"/>
-          <w:bCs w:val="0"/>
-        </w:rPr>
-        <w:t xml:space="preserve"> </w:t>
-      </w:r>
-      <w:r>
-        <w:rPr>
-          <w:b w:val="0"/>
-          <w:bCs w:val="0"/>
-        </w:rPr>
-        <w:t>это</w:t>
-      </w:r>
-      <w:r>
-        <w:rPr>
-          <w:b w:val="0"/>
-          <w:bCs w:val="0"/>
-        </w:rPr>
-        <w:t xml:space="preserve"> </w:t>
-      </w:r>
-      <w:r>
-        <w:rPr>
-          <w:b w:val="0"/>
-          <w:bCs w:val="0"/>
-        </w:rPr>
-        <w:t>состояние</w:t>
-      </w:r>
-      <w:r>
-        <w:rPr>
-          <w:b w:val="0"/>
-          <w:bCs w:val="0"/>
-        </w:rPr>
-        <w:t xml:space="preserve"> </w:t>
-      </w:r>
-      <w:r>
-        <w:rPr>
-          <w:b w:val="0"/>
-          <w:bCs w:val="0"/>
-        </w:rPr>
-        <w:t>задача</w:t>
-      </w:r>
-      <w:r>
-        <w:rPr>
-          <w:b w:val="0"/>
-          <w:bCs w:val="0"/>
-        </w:rPr>
-        <w:t xml:space="preserve"> </w:t>
-      </w:r>
-      <w:r>
-        <w:rPr>
-          <w:b w:val="0"/>
-          <w:bCs w:val="0"/>
-        </w:rPr>
-        <w:t>переводится</w:t>
-      </w:r>
-      <w:r>
-        <w:rPr>
-          <w:b w:val="0"/>
-          <w:bCs w:val="0"/>
-        </w:rPr>
-        <w:t xml:space="preserve"> </w:t>
-      </w:r>
-      <w:r>
-        <w:rPr>
-          <w:b w:val="0"/>
-          <w:bCs w:val="0"/>
-        </w:rPr>
-        <w:t>CCB</w:t>
-      </w:r>
-      <w:r>
-        <w:rPr>
-          <w:b w:val="0"/>
-          <w:bCs w:val="0"/>
-        </w:rPr>
-        <w:t xml:space="preserve"> </w:t>
-      </w:r>
-      <w:r>
-        <w:rPr>
-          <w:b w:val="0"/>
-          <w:bCs w:val="0"/>
-        </w:rPr>
-        <w:t>по</w:t>
-      </w:r>
-      <w:r>
-        <w:rPr>
-          <w:b w:val="0"/>
-          <w:bCs w:val="0"/>
-        </w:rPr>
-        <w:t xml:space="preserve"> </w:t>
-      </w:r>
-      <w:r>
-        <w:rPr>
-          <w:b w:val="0"/>
-          <w:bCs w:val="0"/>
-        </w:rPr>
-        <w:t>результатам</w:t>
-      </w:r>
-      <w:r>
-        <w:rPr>
-          <w:b w:val="0"/>
-          <w:bCs w:val="0"/>
-        </w:rPr>
-        <w:t xml:space="preserve"> </w:t>
-      </w:r>
-      <w:r>
-        <w:rPr>
-          <w:b w:val="0"/>
-          <w:bCs w:val="0"/>
-        </w:rPr>
-        <w:t>отчёта</w:t>
-      </w:r>
-      <w:r>
-        <w:rPr>
-          <w:b w:val="0"/>
-          <w:bCs w:val="0"/>
-        </w:rPr>
-        <w:t xml:space="preserve"> </w:t>
-      </w:r>
-      <w:r>
-        <w:rPr>
-          <w:b w:val="0"/>
-          <w:bCs w:val="0"/>
-        </w:rPr>
-        <w:t>о</w:t>
-      </w:r>
-      <w:r>
-        <w:rPr>
-          <w:b w:val="0"/>
-          <w:bCs w:val="0"/>
-        </w:rPr>
-        <w:t xml:space="preserve"> </w:t>
-      </w:r>
-      <w:r>
-        <w:rPr>
-          <w:b w:val="0"/>
-          <w:bCs w:val="0"/>
-        </w:rPr>
-        <w:t>тестировании</w:t>
-      </w:r>
-      <w:r>
-        <w:rPr>
-          <w:b w:val="0"/>
-          <w:bCs w:val="0"/>
-        </w:rPr>
-        <w:t xml:space="preserve"> </w:t>
-      </w:r>
-      <w:r>
-        <w:rPr>
-          <w:b w:val="0"/>
-          <w:bCs w:val="0"/>
-        </w:rPr>
-        <w:t>сделанных</w:t>
-      </w:r>
-      <w:r>
-        <w:rPr>
-          <w:b w:val="0"/>
-          <w:bCs w:val="0"/>
-        </w:rPr>
-        <w:t xml:space="preserve"> </w:t>
-      </w:r>
-      <w:r>
-        <w:rPr>
-          <w:b w:val="0"/>
-          <w:bCs w:val="0"/>
-        </w:rPr>
-        <w:t>изменений.</w:t>
+      </w:pPr>
+      <w:r>
+        <w:t>Закрыта – задача выполнена.</w:t>
       </w:r>
     </w:p>
     <w:p>
@@ -11449,7 +9415,6 @@
           <w:sz w:val="28"/>
           <w:lang w:val="ru-RU"/>
         </w:rPr>
-        <w:lastRenderedPageBreak/>
         <w:t>случае</w:t>
       </w:r>
       <w:r>
@@ -12233,6 +10198,7 @@
           <w:szCs w:val="24"/>
           <w:lang w:eastAsia="ru-RU"/>
         </w:rPr>
+        <w:lastRenderedPageBreak/>
         <w:drawing>
           <wp:inline distT="0" distB="0" distL="0" distR="0" wp14:anchorId="3BCAA581" wp14:editId="6260132D">
             <wp:extent cx="2640842" cy="5670645"/>
@@ -12505,6 +10471,48 @@
           <w:noProof/>
           <w:lang w:eastAsia="ru-RU"/>
         </w:rPr>
+        <w:instrText xml:space="preserve"> INCLUDEPICTURE  "https://github.com/Quatters/transpiler/blob/master/docs/market_img_1.png?raw=true" \* MERGEFORMATINET </w:instrText>
+      </w:r>
+      <w:r>
+        <w:rPr>
+          <w:noProof/>
+          <w:lang w:eastAsia="ru-RU"/>
+        </w:rPr>
+        <w:fldChar w:fldCharType="separate"/>
+      </w:r>
+      <w:r>
+        <w:rPr>
+          <w:noProof/>
+          <w:lang w:eastAsia="ru-RU"/>
+        </w:rPr>
+        <w:fldChar w:fldCharType="begin"/>
+      </w:r>
+      <w:r>
+        <w:rPr>
+          <w:noProof/>
+          <w:lang w:eastAsia="ru-RU"/>
+        </w:rPr>
+        <w:instrText xml:space="preserve"> INCLUDEPICTURE  "https://github.com/Quatters/transpiler/blob/master/docs/market_img_1.png?raw=true" \* MERGEFORMATINET </w:instrText>
+      </w:r>
+      <w:r>
+        <w:rPr>
+          <w:noProof/>
+          <w:lang w:eastAsia="ru-RU"/>
+        </w:rPr>
+        <w:fldChar w:fldCharType="separate"/>
+      </w:r>
+      <w:r>
+        <w:rPr>
+          <w:noProof/>
+          <w:lang w:eastAsia="ru-RU"/>
+        </w:rPr>
+        <w:fldChar w:fldCharType="begin"/>
+      </w:r>
+      <w:r>
+        <w:rPr>
+          <w:noProof/>
+          <w:lang w:eastAsia="ru-RU"/>
+        </w:rPr>
         <w:instrText xml:space="preserve"> </w:instrText>
       </w:r>
       <w:r>
@@ -12553,10 +10561,24 @@
             <v:path o:extrusionok="f" gradientshapeok="t" o:connecttype="rect"/>
             <o:lock v:ext="edit" aspectratio="t"/>
           </v:shapetype>
-          <v:shape id="_x0000_i1025" type="#_x0000_t75" style="width:466.35pt;height:262.05pt">
+          <v:shape id="_x0000_i1025" type="#_x0000_t75" style="width:466.5pt;height:262.5pt">
             <v:imagedata r:id="rId13" r:href="rId14"/>
           </v:shape>
         </w:pict>
+      </w:r>
+      <w:r>
+        <w:rPr>
+          <w:noProof/>
+          <w:lang w:eastAsia="ru-RU"/>
+        </w:rPr>
+        <w:fldChar w:fldCharType="end"/>
+      </w:r>
+      <w:r>
+        <w:rPr>
+          <w:noProof/>
+          <w:lang w:eastAsia="ru-RU"/>
+        </w:rPr>
+        <w:fldChar w:fldCharType="end"/>
       </w:r>
       <w:r>
         <w:rPr>
@@ -12777,7 +10799,7 @@
       </w:pPr>
       <w:r>
         <w:pict w14:anchorId="1165F061">
-          <v:shape id="_x0000_i1026" type="#_x0000_t75" style="width:466.35pt;height:262.05pt">
+          <v:shape id="_x0000_i1026" type="#_x0000_t75" style="width:466.5pt;height:262.5pt">
             <v:imagedata r:id="rId15" o:title="7f28b82c494c3deeb6a3aad00a0d80df-1"/>
           </v:shape>
         </w:pict>
@@ -13011,36 +11033,78 @@
           <w:noProof/>
           <w:lang w:eastAsia="ru-RU"/>
         </w:rPr>
-        <w:instrText xml:space="preserve"> </w:instrText>
+        <w:instrText xml:space="preserve"> INCLUDEPICTURE  "https://github.com/Quatters/transpiler/blob/master/docs/market_img_3.png?raw=true" \* MERGEFORMATINET </w:instrText>
       </w:r>
       <w:r>
         <w:rPr>
           <w:noProof/>
           <w:lang w:eastAsia="ru-RU"/>
         </w:rPr>
-        <w:instrText>INCLUDEPICTURE  "https://github.com/Quatters/transpiler/blob/master/docs/market_img_3.png?raw=true" \* MERGEFORMATINET</w:instrText>
+        <w:fldChar w:fldCharType="separate"/>
       </w:r>
       <w:r>
         <w:rPr>
           <w:noProof/>
           <w:lang w:eastAsia="ru-RU"/>
         </w:rPr>
-        <w:instrText xml:space="preserve"> </w:instrText>
+        <w:fldChar w:fldCharType="begin"/>
       </w:r>
       <w:r>
         <w:rPr>
           <w:noProof/>
           <w:lang w:eastAsia="ru-RU"/>
         </w:rPr>
-        <w:fldChar w:fldCharType="separate"/>
+        <w:instrText xml:space="preserve"> INCLUDEPICTURE  "https://github.com/Quatters/transpiler/blob/master/docs/market_img_3.png?raw=true" \* MERGEFORMATINET </w:instrText>
       </w:r>
       <w:r>
         <w:rPr>
           <w:noProof/>
           <w:lang w:eastAsia="ru-RU"/>
         </w:rPr>
+        <w:fldChar w:fldCharType="separate"/>
+      </w:r>
+      <w:r>
+        <w:rPr>
+          <w:noProof/>
+          <w:lang w:eastAsia="ru-RU"/>
+        </w:rPr>
+        <w:fldChar w:fldCharType="begin"/>
+      </w:r>
+      <w:r>
+        <w:rPr>
+          <w:noProof/>
+          <w:lang w:eastAsia="ru-RU"/>
+        </w:rPr>
+        <w:instrText xml:space="preserve"> </w:instrText>
+      </w:r>
+      <w:r>
+        <w:rPr>
+          <w:noProof/>
+          <w:lang w:eastAsia="ru-RU"/>
+        </w:rPr>
+        <w:instrText>INCLUDEPICTURE  "https://github.com/Quatters/transpiler/blob/master/docs/market_img_3.png?raw=true" \* MERGEFORMATINET</w:instrText>
+      </w:r>
+      <w:r>
+        <w:rPr>
+          <w:noProof/>
+          <w:lang w:eastAsia="ru-RU"/>
+        </w:rPr>
+        <w:instrText xml:space="preserve"> </w:instrText>
+      </w:r>
+      <w:r>
+        <w:rPr>
+          <w:noProof/>
+          <w:lang w:eastAsia="ru-RU"/>
+        </w:rPr>
+        <w:fldChar w:fldCharType="separate"/>
+      </w:r>
+      <w:r>
+        <w:rPr>
+          <w:noProof/>
+          <w:lang w:eastAsia="ru-RU"/>
+        </w:rPr>
         <w:pict w14:anchorId="7BF09013">
-          <v:shape id="_x0000_i1027" type="#_x0000_t75" style="width:466.35pt;height:262.05pt">
+          <v:shape id="_x0000_i1027" type="#_x0000_t75" style="width:466.5pt;height:262.5pt">
             <v:imagedata r:id="rId16" r:href="rId17"/>
           </v:shape>
         </w:pict>
@@ -13081,6 +11145,20 @@
         <w:fldChar w:fldCharType="end"/>
       </w:r>
       <w:r>
+        <w:rPr>
+          <w:noProof/>
+          <w:lang w:eastAsia="ru-RU"/>
+        </w:rPr>
+        <w:fldChar w:fldCharType="end"/>
+      </w:r>
+      <w:r>
+        <w:rPr>
+          <w:noProof/>
+          <w:lang w:eastAsia="ru-RU"/>
+        </w:rPr>
+        <w:fldChar w:fldCharType="end"/>
+      </w:r>
+      <w:r>
         <w:fldChar w:fldCharType="end"/>
       </w:r>
     </w:p>
@@ -13281,28 +11359,28 @@
           <w:noProof/>
           <w:lang w:eastAsia="ru-RU"/>
         </w:rPr>
-        <w:instrText xml:space="preserve"> </w:instrText>
+        <w:instrText xml:space="preserve"> INCLUDEPICTURE  "https://github.com/Quatters/transpiler/blob/master/docs/market_img_4.png?raw=true" \* MERGEFORMATINET </w:instrText>
       </w:r>
       <w:r>
         <w:rPr>
           <w:noProof/>
           <w:lang w:eastAsia="ru-RU"/>
         </w:rPr>
-        <w:instrText>INCLUDEPICTURE  "https://github.com/Quatters/transpiler/blob/master/docs/market_img_4.png?raw=tru</w:instrText>
+        <w:fldChar w:fldCharType="separate"/>
       </w:r>
       <w:r>
         <w:rPr>
           <w:noProof/>
           <w:lang w:eastAsia="ru-RU"/>
         </w:rPr>
-        <w:instrText>e" \* MERGEFORMATINET</w:instrText>
+        <w:fldChar w:fldCharType="begin"/>
       </w:r>
       <w:r>
         <w:rPr>
           <w:noProof/>
           <w:lang w:eastAsia="ru-RU"/>
         </w:rPr>
-        <w:instrText xml:space="preserve"> </w:instrText>
+        <w:instrText xml:space="preserve"> INCLUDEPICTURE  "https://github.com/Quatters/transpiler/blob/master/docs/market_img_4.png?raw=true" \* MERGEFORMATINET </w:instrText>
       </w:r>
       <w:r>
         <w:rPr>
@@ -13316,8 +11394,50 @@
           <w:noProof/>
           <w:lang w:eastAsia="ru-RU"/>
         </w:rPr>
+        <w:fldChar w:fldCharType="begin"/>
+      </w:r>
+      <w:r>
+        <w:rPr>
+          <w:noProof/>
+          <w:lang w:eastAsia="ru-RU"/>
+        </w:rPr>
+        <w:instrText xml:space="preserve"> </w:instrText>
+      </w:r>
+      <w:r>
+        <w:rPr>
+          <w:noProof/>
+          <w:lang w:eastAsia="ru-RU"/>
+        </w:rPr>
+        <w:instrText xml:space="preserve">INCLUDEPICTURE </w:instrText>
+      </w:r>
+      <w:r>
+        <w:rPr>
+          <w:noProof/>
+          <w:lang w:eastAsia="ru-RU"/>
+        </w:rPr>
+        <w:instrText xml:space="preserve"> "https://github.com/Quatters/transpiler/blob/master/docs/market_img_4.png?raw=true" \* MERGEFORMATINET</w:instrText>
+      </w:r>
+      <w:r>
+        <w:rPr>
+          <w:noProof/>
+          <w:lang w:eastAsia="ru-RU"/>
+        </w:rPr>
+        <w:instrText xml:space="preserve"> </w:instrText>
+      </w:r>
+      <w:r>
+        <w:rPr>
+          <w:noProof/>
+          <w:lang w:eastAsia="ru-RU"/>
+        </w:rPr>
+        <w:fldChar w:fldCharType="separate"/>
+      </w:r>
+      <w:r>
+        <w:rPr>
+          <w:noProof/>
+          <w:lang w:eastAsia="ru-RU"/>
+        </w:rPr>
         <w:pict w14:anchorId="07B773B9">
-          <v:shape id="_x0000_i1028" type="#_x0000_t75" style="width:466.35pt;height:262.05pt">
+          <v:shape id="_x0000_i1028" type="#_x0000_t75" style="width:466.5pt;height:262.5pt">
             <v:imagedata r:id="rId18" r:href="rId19"/>
           </v:shape>
         </w:pict>
@@ -13358,6 +11478,20 @@
         <w:fldChar w:fldCharType="end"/>
       </w:r>
       <w:r>
+        <w:rPr>
+          <w:noProof/>
+          <w:lang w:eastAsia="ru-RU"/>
+        </w:rPr>
+        <w:fldChar w:fldCharType="end"/>
+      </w:r>
+      <w:r>
+        <w:rPr>
+          <w:noProof/>
+          <w:lang w:eastAsia="ru-RU"/>
+        </w:rPr>
+        <w:fldChar w:fldCharType="end"/>
+      </w:r>
+      <w:r>
         <w:fldChar w:fldCharType="end"/>
       </w:r>
     </w:p>
@@ -13449,7 +11583,7 @@
       </w:r>
       <w:r>
         <w:pict w14:anchorId="18F78C2E">
-          <v:shape id="_x0000_i1029" type="#_x0000_t75" style="width:466.35pt;height:262.05pt">
+          <v:shape id="_x0000_i1029" type="#_x0000_t75" style="width:466.5pt;height:262.5pt">
             <v:imagedata r:id="rId20" o:title="7f28b82c494c3deeb6a3aad00a0d80df-4"/>
           </v:shape>
         </w:pict>
@@ -37125,7 +35259,7 @@
   <w:abstractNum w:abstractNumId="8" w15:restartNumberingAfterBreak="0">
     <w:nsid w:val="29FD7EE7"/>
     <w:multiLevelType w:val="hybridMultilevel"/>
-    <w:tmpl w:val="34003F68"/>
+    <w:tmpl w:val="E9B42F8E"/>
     <w:lvl w:ilvl="0" w:tplc="0419000F">
       <w:start w:val="1"/>
       <w:numFmt w:val="decimal"/>
@@ -37699,6 +35833,95 @@
     </w:lvl>
   </w:abstractNum>
   <w:abstractNum w:abstractNumId="14" w15:restartNumberingAfterBreak="0">
+    <w:nsid w:val="4F12358F"/>
+    <w:multiLevelType w:val="hybridMultilevel"/>
+    <w:tmpl w:val="E9B42F8E"/>
+    <w:lvl w:ilvl="0" w:tplc="0419000F">
+      <w:start w:val="1"/>
+      <w:numFmt w:val="decimal"/>
+      <w:lvlText w:val="%1."/>
+      <w:lvlJc w:val="left"/>
+      <w:pPr>
+        <w:ind w:left="720" w:hanging="360"/>
+      </w:pPr>
+      <w:rPr>
+        <w:rFonts w:hint="default"/>
+      </w:rPr>
+    </w:lvl>
+    <w:lvl w:ilvl="1" w:tplc="04190019" w:tentative="1">
+      <w:start w:val="1"/>
+      <w:numFmt w:val="lowerLetter"/>
+      <w:lvlText w:val="%2."/>
+      <w:lvlJc w:val="left"/>
+      <w:pPr>
+        <w:ind w:left="1440" w:hanging="360"/>
+      </w:pPr>
+    </w:lvl>
+    <w:lvl w:ilvl="2" w:tplc="0419001B" w:tentative="1">
+      <w:start w:val="1"/>
+      <w:numFmt w:val="lowerRoman"/>
+      <w:lvlText w:val="%3."/>
+      <w:lvlJc w:val="right"/>
+      <w:pPr>
+        <w:ind w:left="2160" w:hanging="180"/>
+      </w:pPr>
+    </w:lvl>
+    <w:lvl w:ilvl="3" w:tplc="0419000F" w:tentative="1">
+      <w:start w:val="1"/>
+      <w:numFmt w:val="decimal"/>
+      <w:lvlText w:val="%4."/>
+      <w:lvlJc w:val="left"/>
+      <w:pPr>
+        <w:ind w:left="2880" w:hanging="360"/>
+      </w:pPr>
+    </w:lvl>
+    <w:lvl w:ilvl="4" w:tplc="04190019" w:tentative="1">
+      <w:start w:val="1"/>
+      <w:numFmt w:val="lowerLetter"/>
+      <w:lvlText w:val="%5."/>
+      <w:lvlJc w:val="left"/>
+      <w:pPr>
+        <w:ind w:left="3600" w:hanging="360"/>
+      </w:pPr>
+    </w:lvl>
+    <w:lvl w:ilvl="5" w:tplc="0419001B" w:tentative="1">
+      <w:start w:val="1"/>
+      <w:numFmt w:val="lowerRoman"/>
+      <w:lvlText w:val="%6."/>
+      <w:lvlJc w:val="right"/>
+      <w:pPr>
+        <w:ind w:left="4320" w:hanging="180"/>
+      </w:pPr>
+    </w:lvl>
+    <w:lvl w:ilvl="6" w:tplc="0419000F" w:tentative="1">
+      <w:start w:val="1"/>
+      <w:numFmt w:val="decimal"/>
+      <w:lvlText w:val="%7."/>
+      <w:lvlJc w:val="left"/>
+      <w:pPr>
+        <w:ind w:left="5040" w:hanging="360"/>
+      </w:pPr>
+    </w:lvl>
+    <w:lvl w:ilvl="7" w:tplc="04190019" w:tentative="1">
+      <w:start w:val="1"/>
+      <w:numFmt w:val="lowerLetter"/>
+      <w:lvlText w:val="%8."/>
+      <w:lvlJc w:val="left"/>
+      <w:pPr>
+        <w:ind w:left="5760" w:hanging="360"/>
+      </w:pPr>
+    </w:lvl>
+    <w:lvl w:ilvl="8" w:tplc="0419001B" w:tentative="1">
+      <w:start w:val="1"/>
+      <w:numFmt w:val="lowerRoman"/>
+      <w:lvlText w:val="%9."/>
+      <w:lvlJc w:val="right"/>
+      <w:pPr>
+        <w:ind w:left="6480" w:hanging="180"/>
+      </w:pPr>
+    </w:lvl>
+  </w:abstractNum>
+  <w:abstractNum w:abstractNumId="15" w15:restartNumberingAfterBreak="0">
     <w:nsid w:val="5B7C6AC7"/>
     <w:multiLevelType w:val="hybridMultilevel"/>
     <w:tmpl w:val="2C262090"/>
@@ -37811,7 +36034,7 @@
       </w:rPr>
     </w:lvl>
   </w:abstractNum>
-  <w:abstractNum w:abstractNumId="15" w15:restartNumberingAfterBreak="0">
+  <w:abstractNum w:abstractNumId="16" w15:restartNumberingAfterBreak="0">
     <w:nsid w:val="5FBF5C32"/>
     <w:multiLevelType w:val="hybridMultilevel"/>
     <w:tmpl w:val="692E92D0"/>
@@ -37897,7 +36120,7 @@
       </w:pPr>
     </w:lvl>
   </w:abstractNum>
-  <w:abstractNum w:abstractNumId="16" w15:restartNumberingAfterBreak="0">
+  <w:abstractNum w:abstractNumId="17" w15:restartNumberingAfterBreak="0">
     <w:nsid w:val="64364614"/>
     <w:multiLevelType w:val="hybridMultilevel"/>
     <w:tmpl w:val="692E92D0"/>
@@ -37983,7 +36206,7 @@
       </w:pPr>
     </w:lvl>
   </w:abstractNum>
-  <w:abstractNum w:abstractNumId="17" w15:restartNumberingAfterBreak="0">
+  <w:abstractNum w:abstractNumId="18" w15:restartNumberingAfterBreak="0">
     <w:nsid w:val="6AB161DD"/>
     <w:multiLevelType w:val="hybridMultilevel"/>
     <w:tmpl w:val="3A88E3AC"/>
@@ -38096,7 +36319,7 @@
       </w:rPr>
     </w:lvl>
   </w:abstractNum>
-  <w:abstractNum w:abstractNumId="18" w15:restartNumberingAfterBreak="0">
+  <w:abstractNum w:abstractNumId="19" w15:restartNumberingAfterBreak="0">
     <w:nsid w:val="75AC21A5"/>
     <w:multiLevelType w:val="hybridMultilevel"/>
     <w:tmpl w:val="D1F41F0A"/>
@@ -38200,7 +36423,7 @@
     <w:abstractNumId w:val="3"/>
   </w:num>
   <w:num w:numId="5">
-    <w:abstractNumId w:val="18"/>
+    <w:abstractNumId w:val="19"/>
   </w:num>
   <w:num w:numId="6">
     <w:abstractNumId w:val="11"/>
@@ -38230,18 +36453,21 @@
     <w:abstractNumId w:val="10"/>
   </w:num>
   <w:num w:numId="15">
-    <w:abstractNumId w:val="15"/>
+    <w:abstractNumId w:val="16"/>
   </w:num>
   <w:num w:numId="16">
-    <w:abstractNumId w:val="16"/>
+    <w:abstractNumId w:val="17"/>
   </w:num>
   <w:num w:numId="17">
     <w:abstractNumId w:val="0"/>
   </w:num>
   <w:num w:numId="18">
-    <w:abstractNumId w:val="17"/>
+    <w:abstractNumId w:val="18"/>
   </w:num>
   <w:num w:numId="19">
+    <w:abstractNumId w:val="15"/>
+  </w:num>
+  <w:num w:numId="20">
     <w:abstractNumId w:val="14"/>
   </w:num>
   <w:numIdMacAtCleanup w:val="19"/>

</xml_diff>